<commit_message>
Udacity Kairos Augmentation 2-pager
</commit_message>
<xml_diff>
--- a/stata/udacity-exploratory-analysis/manually-scraped/2-pager-udacity-kairos.docx
+++ b/stata/udacity-exploratory-analysis/manually-scraped/2-pager-udacity-kairos.docx
@@ -55,7 +55,12 @@
         <w:t xml:space="preserve"> Kairos was used to identify age, gender, and ethnicity.</w:t>
       </w:r>
       <w:r>
-        <w:t xml:space="preserve"> Kairos is free for limited use, making its use compatible with easy replication.</w:t>
+        <w:t xml:space="preserve"> Kairos is free for limited use, mak</w:t>
+      </w:r>
+      <w:bookmarkStart w:id="0" w:name="_GoBack"/>
+      <w:bookmarkEnd w:id="0"/>
+      <w:r>
+        <w:t>ing its use compatible with easy replication.</w:t>
       </w:r>
     </w:p>
     <w:p>
@@ -127,6 +132,18 @@
         </w:numPr>
       </w:pPr>
       <w:r>
+        <w:t>Linear analysis</w:t>
+      </w:r>
+    </w:p>
+    <w:p>
+      <w:pPr>
+        <w:pStyle w:val="ListParagraph"/>
+        <w:numPr>
+          <w:ilvl w:val="1"/>
+          <w:numId w:val="3"/>
+        </w:numPr>
+      </w:pPr>
+      <w:r>
         <w:t>The long linear regression obtained an r2 of .73, and the lo</w:t>
       </w:r>
       <w:r>
@@ -137,6 +154,164 @@
       </w:r>
       <w:r>
         <w:t>1, both significantly improving over the models lacking Kairos data.</w:t>
+      </w:r>
+    </w:p>
+    <w:p>
+      <w:pPr>
+        <w:pStyle w:val="ListParagraph"/>
+        <w:numPr>
+          <w:ilvl w:val="1"/>
+          <w:numId w:val="3"/>
+        </w:numPr>
+      </w:pPr>
+      <w:r>
+        <w:t xml:space="preserve">Rough age is far more accurate than Kairos age. See </w:t>
+      </w:r>
+      <w:r>
+        <w:t>exploratory7</w:t>
+      </w:r>
+      <w:r>
+        <w:t xml:space="preserve">-10 and </w:t>
+      </w:r>
+      <w:r>
+        <w:t>d1longkairos</w:t>
+      </w:r>
+      <w:r>
+        <w:t>.</w:t>
+      </w:r>
+    </w:p>
+    <w:p>
+      <w:pPr>
+        <w:pStyle w:val="ListParagraph"/>
+        <w:numPr>
+          <w:ilvl w:val="1"/>
+          <w:numId w:val="3"/>
+        </w:numPr>
+      </w:pPr>
+      <w:proofErr w:type="spellStart"/>
+      <w:r>
+        <w:t>Kairosmale</w:t>
+      </w:r>
+      <w:r>
+        <w:t>confidence</w:t>
+      </w:r>
+      <w:proofErr w:type="spellEnd"/>
+      <w:r>
+        <w:t xml:space="preserve"> had the directionally expected result, but it </w:t>
+      </w:r>
+      <w:r>
+        <w:t xml:space="preserve">was </w:t>
+      </w:r>
+      <w:proofErr w:type="spellStart"/>
+      <w:r>
+        <w:t>superweak</w:t>
+      </w:r>
+      <w:proofErr w:type="spellEnd"/>
+      <w:r>
+        <w:t xml:space="preserve">, with p = .987 in the long </w:t>
+      </w:r>
+      <w:r>
+        <w:t>linear</w:t>
+      </w:r>
+      <w:r>
+        <w:t xml:space="preserve"> model.</w:t>
+      </w:r>
+      <w:r>
+        <w:t xml:space="preserve"> I converted this continuous variable into the dummy </w:t>
+      </w:r>
+      <w:proofErr w:type="spellStart"/>
+      <w:r>
+        <w:t>kairosmale</w:t>
+      </w:r>
+      <w:proofErr w:type="spellEnd"/>
+      <w:r>
+        <w:t>, and I was surprised to see that when both variables were included they had p &lt; .3 effects in opposite directions.</w:t>
+      </w:r>
+    </w:p>
+    <w:p>
+      <w:pPr>
+        <w:pStyle w:val="ListParagraph"/>
+        <w:numPr>
+          <w:ilvl w:val="1"/>
+          <w:numId w:val="3"/>
+        </w:numPr>
+      </w:pPr>
+      <w:r>
+        <w:t xml:space="preserve">Speaking other languages </w:t>
+      </w:r>
+      <w:r>
+        <w:t>did not survive to the weak model</w:t>
+      </w:r>
+      <w:r>
+        <w:t xml:space="preserve">. </w:t>
+      </w:r>
+      <w:r>
+        <w:t>Apparently,</w:t>
+      </w:r>
+      <w:r>
+        <w:t xml:space="preserve"> the underlying factor is better explained by the Kairos ethnicity metrics.</w:t>
+      </w:r>
+    </w:p>
+    <w:p>
+      <w:pPr>
+        <w:pStyle w:val="ListParagraph"/>
+        <w:numPr>
+          <w:ilvl w:val="1"/>
+          <w:numId w:val="3"/>
+        </w:numPr>
+      </w:pPr>
+      <w:r>
+        <w:t xml:space="preserve">nnano1, the linear effect, was the only pure </w:t>
+      </w:r>
+      <w:proofErr w:type="spellStart"/>
+      <w:r>
+        <w:t>nnano</w:t>
+      </w:r>
+      <w:proofErr w:type="spellEnd"/>
+      <w:r>
+        <w:t xml:space="preserve"> to survive the weak model, and it had a positive effect. Interacted</w:t>
+      </w:r>
+      <w:r>
+        <w:t>1, 2, and 3 all survived. Samplegroup3 survived in this case, with a weak negative effect.</w:t>
+      </w:r>
+      <w:r>
+        <w:t xml:space="preserve"> Age and state effects were strong, with moderate </w:t>
+      </w:r>
+      <w:r>
+        <w:lastRenderedPageBreak/>
+        <w:t xml:space="preserve">ethnic effects, a strong negative male effect, but a strong positive </w:t>
+      </w:r>
+      <w:proofErr w:type="spellStart"/>
+      <w:r>
+        <w:t>maleconfidence</w:t>
+      </w:r>
+      <w:proofErr w:type="spellEnd"/>
+      <w:r>
+        <w:t xml:space="preserve"> effect.</w:t>
+      </w:r>
+    </w:p>
+    <w:p>
+      <w:pPr>
+        <w:pStyle w:val="ListParagraph"/>
+        <w:numPr>
+          <w:ilvl w:val="1"/>
+          <w:numId w:val="3"/>
+        </w:numPr>
+      </w:pPr>
+      <w:r>
+        <w:t>Kairos ethnic data had p ~.25. When these were dropped, model r2 dropped significantly and many states became unstable. It’s clear that ethnicity and state have significant cross-correlation, and they jointly much more stable and informative than either is independently.</w:t>
+      </w:r>
+    </w:p>
+    <w:p>
+      <w:pPr>
+        <w:pStyle w:val="ListParagraph"/>
+        <w:numPr>
+          <w:ilvl w:val="1"/>
+          <w:numId w:val="3"/>
+        </w:numPr>
+      </w:pPr>
+      <w:r>
+        <w:t>The strong linear model only had age and a single state, New Jersey with a negative coefficient.</w:t>
       </w:r>
     </w:p>
     <w:p>
@@ -148,31 +323,55 @@
         </w:numPr>
       </w:pPr>
       <w:r>
-        <w:t xml:space="preserve">Rough age is far more accurate than Kairos age. See </w:t>
-      </w:r>
-      <w:r>
-        <w:t>exploratory7</w:t>
-      </w:r>
-      <w:r>
-        <w:t xml:space="preserve">-10 and </w:t>
-      </w:r>
-      <w:r>
-        <w:t>d1longkairos</w:t>
-      </w:r>
-      <w:r>
-        <w:t>.</w:t>
+        <w:t>Logistic analysis</w:t>
       </w:r>
     </w:p>
     <w:p>
       <w:pPr>
         <w:pStyle w:val="ListParagraph"/>
         <w:numPr>
-          <w:ilvl w:val="0"/>
+          <w:ilvl w:val="1"/>
           <w:numId w:val="3"/>
         </w:numPr>
       </w:pPr>
-      <w:bookmarkStart w:id="0" w:name="_GoBack"/>
-      <w:bookmarkEnd w:id="0"/>
+      <w:r>
+        <w:t xml:space="preserve">Age </w:t>
+      </w:r>
+      <w:r>
+        <w:t>was the only factor robust to all models. The noob effect from nedu1 and nedu3 survived to the medium model, as did interacted3 with the expected negative sign.</w:t>
+      </w:r>
+    </w:p>
+    <w:p>
+      <w:pPr>
+        <w:pStyle w:val="ListParagraph"/>
+        <w:numPr>
+          <w:ilvl w:val="1"/>
+          <w:numId w:val="3"/>
+        </w:numPr>
+      </w:pPr>
+      <w:r>
+        <w:t>The odd male/</w:t>
+      </w:r>
+      <w:proofErr w:type="spellStart"/>
+      <w:r>
+        <w:t>maleconfidence</w:t>
+      </w:r>
+      <w:proofErr w:type="spellEnd"/>
+      <w:r>
+        <w:t xml:space="preserve"> effect was robust to the medium model.</w:t>
+      </w:r>
+    </w:p>
+    <w:p>
+      <w:pPr>
+        <w:pStyle w:val="ListParagraph"/>
+        <w:numPr>
+          <w:ilvl w:val="1"/>
+          <w:numId w:val="3"/>
+        </w:numPr>
+      </w:pPr>
+      <w:r>
+        <w:t>A few states and _samplegroup3 were robust to the medium model.</w:t>
+      </w:r>
     </w:p>
     <w:sectPr>
       <w:pgSz w:w="12240" w:h="15840"/>
@@ -297,7 +496,7 @@
         <w:ind w:left="720" w:hanging="360"/>
       </w:pPr>
     </w:lvl>
-    <w:lvl w:ilvl="1" w:tplc="04090019" w:tentative="1">
+    <w:lvl w:ilvl="1" w:tplc="04090019">
       <w:start w:val="1"/>
       <w:numFmt w:val="lowerLetter"/>
       <w:lvlText w:val="%2."/>
@@ -1266,7 +1465,7 @@
 </file>
 
 <file path=customXml/itemProps1.xml><?xml version="1.0" encoding="utf-8"?>
-<ds:datastoreItem xmlns:ds="http://schemas.openxmlformats.org/officeDocument/2006/customXml" ds:itemID="{65CB1E73-2173-421E-89C3-9F6EE40893C6}">
+<ds:datastoreItem xmlns:ds="http://schemas.openxmlformats.org/officeDocument/2006/customXml" ds:itemID="{8F3BD080-5101-4252-AFB2-9D38066F26DF}">
   <ds:schemaRefs>
     <ds:schemaRef ds:uri="http://schemas.openxmlformats.org/officeDocument/2006/bibliography"/>
   </ds:schemaRefs>

</xml_diff>